<commit_message>
update file bc hang tuan
</commit_message>
<xml_diff>
--- a/BaoCaoTuan.docx
+++ b/BaoCaoTuan.docx
@@ -716,7 +716,7 @@
           <w:lang w:val="en-US"/>
         </w:rPr>
         <w:lastRenderedPageBreak/>
-        <w:t>Tuần 7</w:t>
+        <w:t xml:space="preserve">Tuần </w:t>
       </w:r>
       <w:r>
         <w:rPr>
@@ -727,6 +727,17 @@
           <w:szCs w:val="32"/>
           <w:lang w:val="en-US"/>
         </w:rPr>
+        <w:t>8</w:t>
+      </w:r>
+      <w:r>
+        <w:rPr>
+          <w:rFonts w:asciiTheme="majorHAnsi" w:hAnsiTheme="majorHAnsi" w:cstheme="majorHAnsi"/>
+          <w:b/>
+          <w:bCs/>
+          <w:sz w:val="32"/>
+          <w:szCs w:val="32"/>
+          <w:lang w:val="en-US"/>
+        </w:rPr>
         <w:t>:</w:t>
       </w:r>
     </w:p>
@@ -756,6 +767,86 @@
           <w:lang w:val="en-US"/>
         </w:rPr>
         <w:t xml:space="preserve"> xóa , sửa</w:t>
+      </w:r>
+    </w:p>
+    <w:p>
+      <w:pPr>
+        <w:rPr>
+          <w:rFonts w:asciiTheme="majorHAnsi" w:hAnsiTheme="majorHAnsi" w:cstheme="majorHAnsi"/>
+          <w:b/>
+          <w:bCs/>
+          <w:sz w:val="32"/>
+          <w:szCs w:val="32"/>
+          <w:lang w:val="en-US"/>
+        </w:rPr>
+      </w:pPr>
+      <w:r>
+        <w:rPr>
+          <w:rFonts w:asciiTheme="majorHAnsi" w:hAnsiTheme="majorHAnsi" w:cstheme="majorHAnsi"/>
+          <w:b/>
+          <w:bCs/>
+          <w:sz w:val="32"/>
+          <w:szCs w:val="32"/>
+          <w:lang w:val="en-US"/>
+        </w:rPr>
+        <w:t>Tuần 9:</w:t>
+      </w:r>
+    </w:p>
+    <w:p>
+      <w:pPr>
+        <w:rPr>
+          <w:rFonts w:asciiTheme="majorHAnsi" w:hAnsiTheme="majorHAnsi" w:cstheme="majorHAnsi"/>
+          <w:sz w:val="32"/>
+          <w:szCs w:val="32"/>
+          <w:lang w:val="en-US"/>
+        </w:rPr>
+      </w:pPr>
+      <w:r>
+        <w:rPr>
+          <w:rFonts w:asciiTheme="majorHAnsi" w:hAnsiTheme="majorHAnsi" w:cstheme="majorHAnsi"/>
+          <w:sz w:val="32"/>
+          <w:szCs w:val="32"/>
+          <w:lang w:val="en-US"/>
+        </w:rPr>
+        <w:t>- Bổ sung các chức năng trong database</w:t>
+      </w:r>
+    </w:p>
+    <w:p>
+      <w:pPr>
+        <w:rPr>
+          <w:rFonts w:asciiTheme="majorHAnsi" w:hAnsiTheme="majorHAnsi" w:cstheme="majorHAnsi"/>
+          <w:sz w:val="32"/>
+          <w:szCs w:val="32"/>
+          <w:lang w:val="en-US"/>
+        </w:rPr>
+      </w:pPr>
+      <w:r>
+        <w:rPr>
+          <w:rFonts w:asciiTheme="majorHAnsi" w:hAnsiTheme="majorHAnsi" w:cstheme="majorHAnsi"/>
+          <w:sz w:val="32"/>
+          <w:szCs w:val="32"/>
+          <w:lang w:val="en-US"/>
+        </w:rPr>
+        <w:t>+ Liên kết các bảng lại với nhau</w:t>
+      </w:r>
+    </w:p>
+    <w:p>
+      <w:pPr>
+        <w:rPr>
+          <w:rFonts w:asciiTheme="majorHAnsi" w:hAnsiTheme="majorHAnsi" w:cstheme="majorHAnsi"/>
+          <w:sz w:val="32"/>
+          <w:szCs w:val="32"/>
+          <w:lang w:val="en-US"/>
+        </w:rPr>
+      </w:pPr>
+      <w:r>
+        <w:rPr>
+          <w:rFonts w:asciiTheme="majorHAnsi" w:hAnsiTheme="majorHAnsi" w:cstheme="majorHAnsi"/>
+          <w:sz w:val="32"/>
+          <w:szCs w:val="32"/>
+          <w:lang w:val="en-US"/>
+        </w:rPr>
+        <w:t>+ Đổ dữ liệu vào trang home</w:t>
       </w:r>
     </w:p>
     <w:sectPr>

</xml_diff>